<commit_message>
Update 출석과제물, 알고리즘, 최문성, 202234-366307.docx
</commit_message>
<xml_diff>
--- a/assignment/출석과제물, 알고리즘, 최문성, 202234-366307.docx
+++ b/assignment/출석과제물, 알고리즘, 최문성, 202234-366307.docx
@@ -846,7 +846,6 @@
         <w:spacing w:line="240" w:lineRule="auto"/>
         <w:ind w:left="400"/>
         <w:rPr>
-          <w:rFonts w:hint="eastAsia"/>
           <w:sz w:val="22"/>
         </w:rPr>
       </w:pPr>
@@ -857,6 +856,317 @@
         <w:spacing w:line="240" w:lineRule="auto"/>
         <w:ind w:left="400"/>
         <w:rPr>
+          <w:sz w:val="22"/>
+        </w:rPr>
+      </w:pPr>
+      <w:r>
+        <w:rPr>
+          <w:rFonts w:hint="eastAsia"/>
+          <w:sz w:val="22"/>
+        </w:rPr>
+        <w:t>알고리즘의 성능 관점에서 시간 복잡도가 높을수록 수행 시간이 길어지기 대문에 시간 복잡도 수치가 작을수록 성능이 좋은 알고리즘이라고</w:t>
+      </w:r>
+      <w:bookmarkStart w:id="1" w:name="_GoBack"/>
+      <w:bookmarkEnd w:id="1"/>
+      <w:r>
+        <w:rPr>
+          <w:rFonts w:hint="eastAsia"/>
+          <w:sz w:val="22"/>
+        </w:rPr>
+        <w:t xml:space="preserve"> 할 수 있다.</w:t>
+      </w:r>
+      <w:r>
+        <w:rPr>
+          <w:sz w:val="22"/>
+        </w:rPr>
+        <w:t xml:space="preserve"> n</w:t>
+      </w:r>
+      <w:r>
+        <w:rPr>
+          <w:rFonts w:hint="eastAsia"/>
+          <w:sz w:val="22"/>
+        </w:rPr>
+        <w:t xml:space="preserve">개의 데이터에 대한 시간 복잡도를 구할 때는 </w:t>
+      </w:r>
+      <w:r>
+        <w:rPr>
+          <w:sz w:val="22"/>
+        </w:rPr>
+        <w:t>n</w:t>
+      </w:r>
+      <w:r>
+        <w:rPr>
+          <w:rFonts w:hint="eastAsia"/>
+          <w:sz w:val="22"/>
+        </w:rPr>
+        <w:t>이 포함된 최고차항이 무엇인지로 판별한다.</w:t>
+      </w:r>
+      <w:r>
+        <w:rPr>
+          <w:sz w:val="22"/>
+        </w:rPr>
+        <w:t xml:space="preserve"> </w:t>
+      </w:r>
+      <w:r>
+        <w:rPr>
+          <w:rFonts w:hint="eastAsia"/>
+          <w:sz w:val="22"/>
+        </w:rPr>
+        <w:t>위의 항목을 나쁜 것 부터 나열한 결과는 아래와 같다.</w:t>
+      </w:r>
+    </w:p>
+    <w:p>
+      <w:pPr>
+        <w:pStyle w:val="a3"/>
+        <w:spacing w:line="240" w:lineRule="auto"/>
+        <w:ind w:left="400"/>
+        <w:rPr>
+          <w:sz w:val="22"/>
+        </w:rPr>
+      </w:pPr>
+    </w:p>
+    <w:p>
+      <w:pPr>
+        <w:pStyle w:val="a3"/>
+        <w:spacing w:line="240" w:lineRule="auto"/>
+        <w:ind w:left="400"/>
+        <w:jc w:val="center"/>
+        <w:rPr>
+          <w:sz w:val="22"/>
+        </w:rPr>
+      </w:pPr>
+      <w:r>
+        <w:rPr>
+          <w:sz w:val="22"/>
+          <w:highlight w:val="lightGray"/>
+        </w:rPr>
+        <w:t xml:space="preserve"> </w:t>
+      </w:r>
+      <w:r>
+        <w:rPr>
+          <w:rFonts w:hint="eastAsia"/>
+          <w:sz w:val="22"/>
+          <w:highlight w:val="lightGray"/>
+        </w:rPr>
+        <w:t>O(2</w:t>
+      </w:r>
+      <w:r>
+        <w:rPr>
+          <w:rFonts w:hint="eastAsia"/>
+          <w:sz w:val="22"/>
+          <w:highlight w:val="lightGray"/>
+          <w:vertAlign w:val="superscript"/>
+        </w:rPr>
+        <w:t>n</w:t>
+      </w:r>
+      <w:r>
+        <w:rPr>
+          <w:rFonts w:hint="eastAsia"/>
+          <w:sz w:val="22"/>
+          <w:highlight w:val="lightGray"/>
+        </w:rPr>
+        <w:t>),</w:t>
+      </w:r>
+      <w:r>
+        <w:rPr>
+          <w:rFonts w:hint="eastAsia"/>
+          <w:sz w:val="22"/>
+          <w:highlight w:val="lightGray"/>
+        </w:rPr>
+        <w:t xml:space="preserve"> </w:t>
+      </w:r>
+      <w:r>
+        <w:rPr>
+          <w:rFonts w:hint="eastAsia"/>
+          <w:sz w:val="22"/>
+          <w:highlight w:val="lightGray"/>
+        </w:rPr>
+        <w:t>O(n</w:t>
+      </w:r>
+      <w:r>
+        <w:rPr>
+          <w:rFonts w:hint="eastAsia"/>
+          <w:sz w:val="22"/>
+          <w:highlight w:val="lightGray"/>
+          <w:vertAlign w:val="superscript"/>
+        </w:rPr>
+        <w:t>3</w:t>
+      </w:r>
+      <w:r>
+        <w:rPr>
+          <w:rFonts w:hint="eastAsia"/>
+          <w:sz w:val="22"/>
+          <w:highlight w:val="lightGray"/>
+        </w:rPr>
+        <w:t>), O(n</w:t>
+      </w:r>
+      <w:r>
+        <w:rPr>
+          <w:rFonts w:hint="eastAsia"/>
+          <w:sz w:val="22"/>
+          <w:highlight w:val="lightGray"/>
+          <w:vertAlign w:val="superscript"/>
+        </w:rPr>
+        <w:t>2</w:t>
+      </w:r>
+      <w:r>
+        <w:rPr>
+          <w:rFonts w:hint="eastAsia"/>
+          <w:sz w:val="22"/>
+          <w:highlight w:val="lightGray"/>
+        </w:rPr>
+        <w:t>)</w:t>
+      </w:r>
+      <w:r>
+        <w:rPr>
+          <w:rFonts w:hint="eastAsia"/>
+          <w:sz w:val="22"/>
+          <w:highlight w:val="lightGray"/>
+        </w:rPr>
+        <w:t xml:space="preserve"> </w:t>
+      </w:r>
+      <w:r>
+        <w:rPr>
+          <w:rFonts w:hint="eastAsia"/>
+          <w:sz w:val="22"/>
+          <w:highlight w:val="lightGray"/>
+        </w:rPr>
+        <w:t>, O(n</w:t>
+      </w:r>
+      <m:oMath>
+        <m:func>
+          <m:funcPr>
+            <m:ctrlPr>
+              <w:rPr>
+                <w:rFonts w:ascii="Cambria Math" w:hAnsi="Cambria Math"/>
+                <w:sz w:val="22"/>
+                <w:highlight w:val="lightGray"/>
+              </w:rPr>
+            </m:ctrlPr>
+          </m:funcPr>
+          <m:fName>
+            <m:r>
+              <m:rPr>
+                <m:sty m:val="p"/>
+              </m:rPr>
+              <w:rPr>
+                <w:rFonts w:ascii="Cambria Math" w:hAnsi="Cambria Math"/>
+                <w:sz w:val="22"/>
+                <w:highlight w:val="lightGray"/>
+              </w:rPr>
+              <m:t>log</m:t>
+            </m:r>
+          </m:fName>
+          <m:e>
+            <m:r>
+              <w:rPr>
+                <w:rFonts w:ascii="Cambria Math" w:hAnsi="Cambria Math"/>
+                <w:sz w:val="22"/>
+                <w:highlight w:val="lightGray"/>
+              </w:rPr>
+              <m:t>n</m:t>
+            </m:r>
+          </m:e>
+        </m:func>
+      </m:oMath>
+      <w:r>
+        <w:rPr>
+          <w:rFonts w:hint="eastAsia"/>
+          <w:sz w:val="22"/>
+          <w:highlight w:val="lightGray"/>
+        </w:rPr>
+        <w:t>)</w:t>
+      </w:r>
+      <w:r>
+        <w:rPr>
+          <w:sz w:val="22"/>
+          <w:highlight w:val="lightGray"/>
+        </w:rPr>
+        <w:t>,</w:t>
+      </w:r>
+      <w:r>
+        <w:rPr>
+          <w:rFonts w:hint="eastAsia"/>
+          <w:sz w:val="22"/>
+          <w:highlight w:val="lightGray"/>
+        </w:rPr>
+        <w:t xml:space="preserve"> O(n)</w:t>
+      </w:r>
+      <w:r>
+        <w:rPr>
+          <w:sz w:val="22"/>
+          <w:highlight w:val="lightGray"/>
+        </w:rPr>
+        <w:t xml:space="preserve">, </w:t>
+      </w:r>
+      <w:r>
+        <w:rPr>
+          <w:rFonts w:hint="eastAsia"/>
+          <w:sz w:val="22"/>
+          <w:highlight w:val="lightGray"/>
+        </w:rPr>
+        <w:t>O(</w:t>
+      </w:r>
+      <m:oMath>
+        <m:func>
+          <m:funcPr>
+            <m:ctrlPr>
+              <w:rPr>
+                <w:rFonts w:ascii="Cambria Math" w:hAnsi="Cambria Math"/>
+                <w:sz w:val="22"/>
+                <w:highlight w:val="lightGray"/>
+              </w:rPr>
+            </m:ctrlPr>
+          </m:funcPr>
+          <m:fName>
+            <m:r>
+              <m:rPr>
+                <m:sty m:val="p"/>
+              </m:rPr>
+              <w:rPr>
+                <w:rFonts w:ascii="Cambria Math" w:hAnsi="Cambria Math"/>
+                <w:sz w:val="22"/>
+                <w:highlight w:val="lightGray"/>
+              </w:rPr>
+              <m:t>log</m:t>
+            </m:r>
+          </m:fName>
+          <m:e>
+            <m:r>
+              <w:rPr>
+                <w:rFonts w:ascii="Cambria Math" w:hAnsi="Cambria Math"/>
+                <w:sz w:val="22"/>
+                <w:highlight w:val="lightGray"/>
+              </w:rPr>
+              <m:t>n</m:t>
+            </m:r>
+          </m:e>
+        </m:func>
+      </m:oMath>
+      <w:r>
+        <w:rPr>
+          <w:rFonts w:hint="eastAsia"/>
+          <w:sz w:val="22"/>
+          <w:highlight w:val="lightGray"/>
+        </w:rPr>
+        <w:t>), O(1)</w:t>
+      </w:r>
+      <w:r>
+        <w:rPr>
+          <w:rFonts w:hint="eastAsia"/>
+          <w:sz w:val="22"/>
+          <w:highlight w:val="lightGray"/>
+        </w:rPr>
+        <w:t xml:space="preserve"> </w:t>
+      </w:r>
+    </w:p>
+    <w:p>
+      <w:pPr>
+        <w:pStyle w:val="a3"/>
+        <w:spacing w:line="240" w:lineRule="auto"/>
+        <w:ind w:left="400"/>
+        <w:rPr>
+          <w:rFonts w:hint="eastAsia"/>
           <w:sz w:val="22"/>
         </w:rPr>
       </w:pPr>
@@ -973,7 +1283,6 @@
         </w:numPr>
         <w:spacing w:line="240" w:lineRule="auto"/>
         <w:rPr>
-          <w:rFonts w:hint="eastAsia"/>
           <w:sz w:val="22"/>
         </w:rPr>
       </w:pPr>
@@ -1117,7 +1426,6 @@
         <w:pStyle w:val="a3"/>
         <w:spacing w:line="240" w:lineRule="auto"/>
         <w:rPr>
-          <w:rFonts w:hint="eastAsia"/>
           <w:sz w:val="22"/>
         </w:rPr>
       </w:pPr>
@@ -1156,7 +1464,6 @@
         <w:spacing w:line="240" w:lineRule="auto"/>
         <w:ind w:left="760"/>
         <w:rPr>
-          <w:rFonts w:hint="eastAsia"/>
           <w:sz w:val="22"/>
         </w:rPr>
       </w:pPr>
@@ -1187,7 +1494,6 @@
         <w:spacing w:line="240" w:lineRule="auto"/>
         <w:ind w:left="760"/>
         <w:rPr>
-          <w:rFonts w:hint="eastAsia"/>
           <w:sz w:val="22"/>
         </w:rPr>
       </w:pPr>
@@ -1481,8 +1787,6 @@
         </w:rPr>
         <w:t xml:space="preserve"> </w:t>
       </w:r>
-      <w:bookmarkStart w:id="1" w:name="_GoBack"/>
-      <w:bookmarkEnd w:id="1"/>
     </w:p>
     <w:sectPr>
       <w:endnotePr>
@@ -4030,7 +4334,7 @@
 </file>
 
 <file path=customXml/itemProps1.xml><?xml version="1.0" encoding="utf-8"?>
-<ds:datastoreItem xmlns:ds="http://schemas.openxmlformats.org/officeDocument/2006/customXml" ds:itemID="{A42AC123-2F78-462A-B6FE-614CA0E748AE}">
+<ds:datastoreItem xmlns:ds="http://schemas.openxmlformats.org/officeDocument/2006/customXml" ds:itemID="{CCBAE758-DCAD-4572-B89C-9421053F0A44}">
   <ds:schemaRefs>
     <ds:schemaRef ds:uri="http://schemas.openxmlformats.org/officeDocument/2006/bibliography"/>
   </ds:schemaRefs>

</xml_diff>